<commit_message>
Chỉnh ctsv theo yêu cầu cô Sâm
</commit_message>
<xml_diff>
--- a/nuce.web.api/Templates/Ctsv/don_de_nghi_ho_tro_chi_phi_hoc_tap.docx
+++ b/nuce.web.api/Templates/Ctsv/don_de_nghi_ho_tro_chi_phi_hoc_tap.docx
@@ -233,7 +233,7 @@
                     </wp:anchor>
                   </w:drawing>
                 </mc:Choice>
-                <mc:Fallback xmlns:w16sdtdh="http://schemas.microsoft.com/office/word/2020/wordml/sdtdatahash" xmlns:w16="http://schemas.microsoft.com/office/word/2018/wordml" xmlns:w16cid="http://schemas.microsoft.com/office/word/2016/wordml/cid" xmlns:w16cex="http://schemas.microsoft.com/office/word/2018/wordml/cex" xmlns:am3d="http://schemas.microsoft.com/office/drawing/2017/model3d" xmlns:aink="http://schemas.microsoft.com/office/drawing/2016/ink" xmlns:cx8="http://schemas.microsoft.com/office/drawing/2016/5/14/chartex" xmlns:cx7="http://schemas.microsoft.com/office/drawing/2016/5/13/chartex" xmlns:cx6="http://schemas.microsoft.com/office/drawing/2016/5/12/chartex" xmlns:cx5="http://schemas.microsoft.com/office/drawing/2016/5/11/chartex" xmlns:cx4="http://schemas.microsoft.com/office/drawing/2016/5/10/chartex" xmlns:cx3="http://schemas.microsoft.com/office/drawing/2016/5/9/chartex" xmlns:cx2="http://schemas.microsoft.com/office/drawing/2015/10/21/chartex" xmlns:cx1="http://schemas.microsoft.com/office/drawing/2015/9/8/chartex">
+                <mc:Fallback xmlns:cx1="http://schemas.microsoft.com/office/drawing/2015/9/8/chartex" xmlns:cx2="http://schemas.microsoft.com/office/drawing/2015/10/21/chartex" xmlns:cx3="http://schemas.microsoft.com/office/drawing/2016/5/9/chartex" xmlns:cx4="http://schemas.microsoft.com/office/drawing/2016/5/10/chartex" xmlns:cx5="http://schemas.microsoft.com/office/drawing/2016/5/11/chartex" xmlns:cx6="http://schemas.microsoft.com/office/drawing/2016/5/12/chartex" xmlns:cx7="http://schemas.microsoft.com/office/drawing/2016/5/13/chartex" xmlns:cx8="http://schemas.microsoft.com/office/drawing/2016/5/14/chartex" xmlns:aink="http://schemas.microsoft.com/office/drawing/2016/ink" xmlns:am3d="http://schemas.microsoft.com/office/drawing/2017/model3d" xmlns:w16cex="http://schemas.microsoft.com/office/word/2018/wordml/cex" xmlns:w16cid="http://schemas.microsoft.com/office/word/2016/wordml/cid" xmlns:w16="http://schemas.microsoft.com/office/word/2018/wordml" xmlns:w16sdtdh="http://schemas.microsoft.com/office/word/2020/wordml/sdtdatahash">
                   <w:pict>
                     <v:line w14:anchorId="10A5C5D2" id="Straight Connector 4" o:spid="_x0000_s1026" style="position:absolute;z-index:251659264;visibility:visible;mso-wrap-style:square;mso-width-percent:0;mso-height-percent:0;mso-wrap-distance-left:9pt;mso-wrap-distance-top:0;mso-wrap-distance-right:9pt;mso-wrap-distance-bottom:0;mso-position-horizontal:absolute;mso-position-horizontal-relative:text;mso-position-vertical:absolute;mso-position-vertical-relative:text;mso-width-percent:0;mso-height-percent:0;mso-width-relative:page;mso-height-relative:page" from="89.35pt,14.75pt" to="222.6pt,14.75pt" o:gfxdata="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"/>
                   </w:pict>
@@ -342,7 +342,6 @@
           <w:b/>
           <w:sz w:val="22"/>
           <w:szCs w:val="22"/>
-          <w:lang w:val="fr-FR"/>
         </w:rPr>
       </w:pPr>
       <w:r>
@@ -364,7 +363,6 @@
           <w:iCs/>
           <w:sz w:val="22"/>
           <w:szCs w:val="22"/>
-          <w:lang w:val="fr-FR"/>
         </w:rPr>
         <w:t>Kính gửi:</w:t>
       </w:r>
@@ -375,7 +373,6 @@
           <w:bCs/>
           <w:sz w:val="22"/>
           <w:szCs w:val="22"/>
-          <w:lang w:val="fr-FR"/>
         </w:rPr>
         <w:t xml:space="preserve">  </w:t>
       </w:r>
@@ -385,32 +382,18 @@
           <w:b/>
           <w:sz w:val="22"/>
           <w:szCs w:val="22"/>
-          <w:lang w:val="fr-FR"/>
-        </w:rPr>
-        <w:t xml:space="preserve">Ban Giám hiệu Trường Đại học </w:t>
-      </w:r>
-      <w:r>
-        <w:rPr>
-          <w:rFonts w:eastAsia="Calibri"/>
-          <w:b/>
-          <w:sz w:val="22"/>
-          <w:szCs w:val="22"/>
-          <w:lang w:val="fr-FR"/>
-        </w:rPr>
-        <w:t>Xây dựng</w:t>
-      </w:r>
-      <w:r>
-        <w:rPr>
-          <w:rFonts w:eastAsia="Calibri"/>
-          <w:b/>
-          <w:sz w:val="22"/>
-          <w:szCs w:val="22"/>
-          <w:lang w:val="fr-FR"/>
+        </w:rPr>
+        <w:t>Ban Giám hiệu Trường Đại học Xây dựng</w:t>
+      </w:r>
+      <w:r>
+        <w:rPr>
+          <w:rFonts w:eastAsia="Calibri"/>
+          <w:b/>
+          <w:sz w:val="22"/>
+          <w:szCs w:val="22"/>
         </w:rPr>
         <w:t xml:space="preserve"> Hà Nội</w:t>
       </w:r>
-      <w:bookmarkStart w:id="0" w:name="_GoBack"/>
-      <w:bookmarkEnd w:id="0"/>
     </w:p>
     <w:p>
       <w:pPr>
@@ -425,7 +408,6 @@
           <w:b/>
           <w:sz w:val="22"/>
           <w:szCs w:val="22"/>
-          <w:lang w:val="fr-FR"/>
         </w:rPr>
       </w:pPr>
       <w:r>
@@ -434,30 +416,9 @@
           <w:b/>
           <w:sz w:val="22"/>
           <w:szCs w:val="22"/>
-          <w:lang w:val="fr-FR"/>
         </w:rPr>
         <w:tab/>
-        <w:t xml:space="preserve">    Phòng C</w:t>
-      </w:r>
-      <w:r>
-        <w:rPr>
-          <w:rFonts w:eastAsia="Calibri"/>
-          <w:b/>
-          <w:sz w:val="22"/>
-          <w:szCs w:val="22"/>
-          <w:lang w:val="fr-FR"/>
-        </w:rPr>
-        <w:t>ông tác chính trị</w:t>
-      </w:r>
-      <w:r>
-        <w:rPr>
-          <w:rFonts w:eastAsia="Calibri"/>
-          <w:b/>
-          <w:sz w:val="22"/>
-          <w:szCs w:val="22"/>
-          <w:lang w:val="fr-FR"/>
-        </w:rPr>
-        <w:t xml:space="preserve"> &amp; Quản lý sinh viên </w:t>
+        <w:t xml:space="preserve">    Phòng Công tác chính trị &amp; Quản lý sinh viên </w:t>
       </w:r>
     </w:p>
     <w:p>
@@ -507,7 +468,7 @@
           <w:szCs w:val="22"/>
           <w:lang w:val="pt-BR"/>
         </w:rPr>
-        <w:t xml:space="preserve">                    </w:t>
+        <w:t xml:space="preserve"> </w:t>
       </w:r>
       <w:r>
         <w:rPr>
@@ -527,7 +488,7 @@
           <w:szCs w:val="22"/>
           <w:lang w:val="pt-BR"/>
         </w:rPr>
-        <w:t xml:space="preserve">                 </w:t>
+        <w:t xml:space="preserve">          </w:t>
       </w:r>
       <w:r>
         <w:rPr>
@@ -554,7 +515,7 @@
           <w:szCs w:val="22"/>
           <w:lang w:val="pt-BR"/>
         </w:rPr>
-        <w:t xml:space="preserve">            </w:t>
+        <w:t xml:space="preserve"> </w:t>
       </w:r>
       <w:r>
         <w:rPr>
@@ -600,7 +561,7 @@
           <w:szCs w:val="22"/>
           <w:lang w:val="pt-BR"/>
         </w:rPr>
-        <w:t xml:space="preserve">                </w:t>
+        <w:t xml:space="preserve"> </w:t>
       </w:r>
       <w:r>
         <w:rPr>
@@ -665,7 +626,7 @@
           <w:szCs w:val="22"/>
           <w:lang w:val="pt-BR"/>
         </w:rPr>
-        <w:t xml:space="preserve">                </w:t>
+        <w:t xml:space="preserve"> </w:t>
       </w:r>
       <w:r>
         <w:rPr>
@@ -710,15 +671,6 @@
           <w:szCs w:val="22"/>
           <w:lang w:val="pt-BR"/>
         </w:rPr>
-        <w:t xml:space="preserve">      </w:t>
-      </w:r>
-      <w:r>
-        <w:rPr>
-          <w:rFonts w:eastAsia="Calibri"/>
-          <w:sz w:val="22"/>
-          <w:szCs w:val="22"/>
-          <w:lang w:val="pt-BR"/>
-        </w:rPr>
         <w:t xml:space="preserve"> </w:t>
       </w:r>
       <w:r>
@@ -739,8 +691,10 @@
           <w:szCs w:val="22"/>
           <w:lang w:val="pt-BR"/>
         </w:rPr>
-        <w:t xml:space="preserve">Số điện thoại: </w:t>
-      </w:r>
+        <w:t>Số điện thoại:</w:t>
+      </w:r>
+      <w:bookmarkStart w:id="0" w:name="_GoBack"/>
+      <w:bookmarkEnd w:id="0"/>
       <w:r>
         <w:rPr>
           <w:rFonts w:eastAsia="Calibri"/>
@@ -750,7 +704,7 @@
           <w:szCs w:val="22"/>
           <w:lang w:val="pt-BR"/>
         </w:rPr>
-        <w:t xml:space="preserve">   &lt;so_dt&gt;</w:t>
+        <w:t xml:space="preserve"> &lt;so_dt&gt;</w:t>
       </w:r>
     </w:p>
     <w:p>
@@ -847,7 +801,7 @@
               </wp:anchor>
             </w:drawing>
           </mc:Choice>
-          <mc:Fallback xmlns:w16sdtdh="http://schemas.microsoft.com/office/word/2020/wordml/sdtdatahash" xmlns:w16="http://schemas.microsoft.com/office/word/2018/wordml" xmlns:w16cid="http://schemas.microsoft.com/office/word/2016/wordml/cid" xmlns:w16cex="http://schemas.microsoft.com/office/word/2018/wordml/cex" xmlns:am3d="http://schemas.microsoft.com/office/drawing/2017/model3d" xmlns:aink="http://schemas.microsoft.com/office/drawing/2016/ink" xmlns:cx8="http://schemas.microsoft.com/office/drawing/2016/5/14/chartex" xmlns:cx7="http://schemas.microsoft.com/office/drawing/2016/5/13/chartex" xmlns:cx6="http://schemas.microsoft.com/office/drawing/2016/5/12/chartex" xmlns:cx5="http://schemas.microsoft.com/office/drawing/2016/5/11/chartex" xmlns:cx4="http://schemas.microsoft.com/office/drawing/2016/5/10/chartex" xmlns:cx3="http://schemas.microsoft.com/office/drawing/2016/5/9/chartex" xmlns:cx2="http://schemas.microsoft.com/office/drawing/2015/10/21/chartex" xmlns:cx1="http://schemas.microsoft.com/office/drawing/2015/9/8/chartex">
+          <mc:Fallback xmlns:cx1="http://schemas.microsoft.com/office/drawing/2015/9/8/chartex" xmlns:cx2="http://schemas.microsoft.com/office/drawing/2015/10/21/chartex" xmlns:cx3="http://schemas.microsoft.com/office/drawing/2016/5/9/chartex" xmlns:cx4="http://schemas.microsoft.com/office/drawing/2016/5/10/chartex" xmlns:cx5="http://schemas.microsoft.com/office/drawing/2016/5/11/chartex" xmlns:cx6="http://schemas.microsoft.com/office/drawing/2016/5/12/chartex" xmlns:cx7="http://schemas.microsoft.com/office/drawing/2016/5/13/chartex" xmlns:cx8="http://schemas.microsoft.com/office/drawing/2016/5/14/chartex" xmlns:aink="http://schemas.microsoft.com/office/drawing/2016/ink" xmlns:am3d="http://schemas.microsoft.com/office/drawing/2017/model3d" xmlns:w16cex="http://schemas.microsoft.com/office/word/2018/wordml/cex" xmlns:w16cid="http://schemas.microsoft.com/office/word/2016/wordml/cid" xmlns:w16="http://schemas.microsoft.com/office/word/2018/wordml" xmlns:w16sdtdh="http://schemas.microsoft.com/office/word/2020/wordml/sdtdatahash">
             <w:pict>
               <v:rect w14:anchorId="36956AA6" id="Rectangle 3" o:spid="_x0000_s1026" style="position:absolute;left:0;text-align:left;margin-left:-29.45pt;margin-top:24.85pt;width:21.75pt;height:22.5pt;z-index:251660288;visibility:visible;mso-wrap-style:square;mso-width-percent:0;mso-height-percent:0;mso-wrap-distance-left:9pt;mso-wrap-distance-top:0;mso-wrap-distance-right:9pt;mso-wrap-distance-bottom:0;mso-position-horizontal:right;mso-position-horizontal-relative:margin;mso-position-vertical:absolute;mso-position-vertical-relative:text;mso-width-percent:0;mso-height-percent:0;mso-width-relative:page;mso-height-relative:page;v-text-anchor:top" o:gfxdata="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">
                 <v:textbox>
@@ -1163,7 +1117,7 @@
               </wp:anchor>
             </w:drawing>
           </mc:Choice>
-          <mc:Fallback xmlns:w16sdtdh="http://schemas.microsoft.com/office/word/2020/wordml/sdtdatahash" xmlns:w16="http://schemas.microsoft.com/office/word/2018/wordml" xmlns:w16cid="http://schemas.microsoft.com/office/word/2016/wordml/cid" xmlns:w16cex="http://schemas.microsoft.com/office/word/2018/wordml/cex" xmlns:am3d="http://schemas.microsoft.com/office/drawing/2017/model3d" xmlns:aink="http://schemas.microsoft.com/office/drawing/2016/ink" xmlns:cx8="http://schemas.microsoft.com/office/drawing/2016/5/14/chartex" xmlns:cx7="http://schemas.microsoft.com/office/drawing/2016/5/13/chartex" xmlns:cx6="http://schemas.microsoft.com/office/drawing/2016/5/12/chartex" xmlns:cx5="http://schemas.microsoft.com/office/drawing/2016/5/11/chartex" xmlns:cx4="http://schemas.microsoft.com/office/drawing/2016/5/10/chartex" xmlns:cx3="http://schemas.microsoft.com/office/drawing/2016/5/9/chartex" xmlns:cx2="http://schemas.microsoft.com/office/drawing/2015/10/21/chartex" xmlns:cx1="http://schemas.microsoft.com/office/drawing/2015/9/8/chartex">
+          <mc:Fallback xmlns:cx1="http://schemas.microsoft.com/office/drawing/2015/9/8/chartex" xmlns:cx2="http://schemas.microsoft.com/office/drawing/2015/10/21/chartex" xmlns:cx3="http://schemas.microsoft.com/office/drawing/2016/5/9/chartex" xmlns:cx4="http://schemas.microsoft.com/office/drawing/2016/5/10/chartex" xmlns:cx5="http://schemas.microsoft.com/office/drawing/2016/5/11/chartex" xmlns:cx6="http://schemas.microsoft.com/office/drawing/2016/5/12/chartex" xmlns:cx7="http://schemas.microsoft.com/office/drawing/2016/5/13/chartex" xmlns:cx8="http://schemas.microsoft.com/office/drawing/2016/5/14/chartex" xmlns:aink="http://schemas.microsoft.com/office/drawing/2016/ink" xmlns:am3d="http://schemas.microsoft.com/office/drawing/2017/model3d" xmlns:w16cex="http://schemas.microsoft.com/office/word/2018/wordml/cex" xmlns:w16cid="http://schemas.microsoft.com/office/word/2016/wordml/cid" xmlns:w16="http://schemas.microsoft.com/office/word/2018/wordml" xmlns:w16sdtdh="http://schemas.microsoft.com/office/word/2020/wordml/sdtdatahash">
             <w:pict>
               <v:rect w14:anchorId="51E10A05" id="Rectangle 2" o:spid="_x0000_s1027" style="position:absolute;left:0;text-align:left;margin-left:-28.7pt;margin-top:37.3pt;width:22.5pt;height:21.75pt;z-index:251661312;visibility:visible;mso-wrap-style:square;mso-width-percent:0;mso-height-percent:0;mso-wrap-distance-left:9pt;mso-wrap-distance-top:0;mso-wrap-distance-right:9pt;mso-wrap-distance-bottom:0;mso-position-horizontal:right;mso-position-horizontal-relative:margin;mso-position-vertical:absolute;mso-position-vertical-relative:text;mso-width-percent:0;mso-height-percent:0;mso-width-relative:page;mso-height-relative:page;v-text-anchor:top" o:gfxdata="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">
                 <v:textbox>

</xml_diff>